<commit_message>
New portfolio link updates
</commit_message>
<xml_diff>
--- a/assets/Anthony Korneagay Jr Resume Revised.docx
+++ b/assets/Anthony Korneagay Jr Resume Revised.docx
@@ -1,6 +1,6 @@
 
 <file path=word/document.xml><?xml version="1.0" encoding="utf-8"?>
-<w:document xmlns:wpc="http://schemas.microsoft.com/office/word/2010/wordprocessingCanvas" xmlns:cx="http://schemas.microsoft.com/office/drawing/2014/chartex" xmlns:cx1="http://schemas.microsoft.com/office/drawing/2015/9/8/chartex" xmlns:cx2="http://schemas.microsoft.com/office/drawing/2015/10/21/chartex" xmlns:cx3="http://schemas.microsoft.com/office/drawing/2016/5/9/chartex" xmlns:cx4="http://schemas.microsoft.com/office/drawing/2016/5/10/chartex" xmlns:cx5="http://schemas.microsoft.com/office/drawing/2016/5/11/chartex" xmlns:cx6="http://schemas.microsoft.com/office/drawing/2016/5/12/chartex" xmlns:cx7="http://schemas.microsoft.com/office/drawing/2016/5/13/chartex" xmlns:cx8="http://schemas.microsoft.com/office/drawing/2016/5/14/chartex" xmlns:mc="http://schemas.openxmlformats.org/markup-compatibility/2006" xmlns:aink="http://schemas.microsoft.com/office/drawing/2016/ink" xmlns:am3d="http://schemas.microsoft.com/office/drawing/2017/model3d" xmlns:o="urn:schemas-microsoft-com:office:office" xmlns:r="http://schemas.openxmlformats.org/officeDocument/2006/relationships" xmlns:m="http://schemas.openxmlformats.org/officeDocument/2006/math" xmlns:v="urn:schemas-microsoft-com:vml" xmlns:wp14="http://schemas.microsoft.com/office/word/2010/wordprocessingDrawing" xmlns:wp="http://schemas.openxmlformats.org/drawingml/2006/wordprocessingDrawing" xmlns:w10="urn:schemas-microsoft-com:office:word" xmlns:w="http://schemas.openxmlformats.org/wordprocessingml/2006/main" xmlns:w14="http://schemas.microsoft.com/office/word/2010/wordml" xmlns:w15="http://schemas.microsoft.com/office/word/2012/wordml" xmlns:w16cex="http://schemas.microsoft.com/office/word/2018/wordml/cex" xmlns:w16cid="http://schemas.microsoft.com/office/word/2016/wordml/cid" xmlns:w16="http://schemas.microsoft.com/office/word/2018/wordml" xmlns:w16sdtdh="http://schemas.microsoft.com/office/word/2020/wordml/sdtdatahash" xmlns:w16se="http://schemas.microsoft.com/office/word/2015/wordml/symex" xmlns:wpg="http://schemas.microsoft.com/office/word/2010/wordprocessingGroup" xmlns:wpi="http://schemas.microsoft.com/office/word/2010/wordprocessingInk" xmlns:wne="http://schemas.microsoft.com/office/word/2006/wordml" xmlns:wps="http://schemas.microsoft.com/office/word/2010/wordprocessingShape" mc:Ignorable="w14 w15 w16se w16cid w16 w16cex w16sdtdh wp14">
+<w:document xmlns:ve="http://schemas.openxmlformats.org/markup-compatibility/2006" xmlns:o="urn:schemas-microsoft-com:office:office" xmlns:r="http://schemas.openxmlformats.org/officeDocument/2006/relationships" xmlns:m="http://schemas.openxmlformats.org/officeDocument/2006/math" xmlns:v="urn:schemas-microsoft-com:vml" xmlns:wp="http://schemas.openxmlformats.org/drawingml/2006/wordprocessingDrawing" xmlns:w10="urn:schemas-microsoft-com:office:word" xmlns:w="http://schemas.openxmlformats.org/wordprocessingml/2006/main" xmlns:wne="http://schemas.microsoft.com/office/word/2006/wordml">
   <w:body>
     <w:p>
       <w:pPr>
@@ -509,25 +509,15 @@
           <w:sz w:val="24"/>
           <w:szCs w:val="24"/>
         </w:rPr>
-        <w:t xml:space="preserve">in HTML, CSS, and </w:t>
-      </w:r>
-      <w:proofErr w:type="spellStart"/>
+        <w:t>in HTML, CSS, and Javascript markup and programming languages</w:t>
+      </w:r>
       <w:r>
         <w:rPr>
           <w:bCs/>
           <w:sz w:val="24"/>
           <w:szCs w:val="24"/>
         </w:rPr>
-        <w:t>Javascript</w:t>
-      </w:r>
-      <w:proofErr w:type="spellEnd"/>
-      <w:r>
-        <w:rPr>
-          <w:bCs/>
-          <w:sz w:val="24"/>
-          <w:szCs w:val="24"/>
-        </w:rPr>
-        <w:t xml:space="preserve"> markup and programming languages</w:t>
+        <w:t>, as well as SQL database management and Node.js</w:t>
       </w:r>
     </w:p>
     <w:p>
@@ -579,25 +569,7 @@
           <w:sz w:val="24"/>
           <w:szCs w:val="24"/>
         </w:rPr>
-        <w:t xml:space="preserve">Sample </w:t>
-      </w:r>
-      <w:proofErr w:type="spellStart"/>
-      <w:r>
-        <w:rPr>
-          <w:bCs/>
-          <w:sz w:val="24"/>
-          <w:szCs w:val="24"/>
-        </w:rPr>
-        <w:t>Javascript</w:t>
-      </w:r>
-      <w:proofErr w:type="spellEnd"/>
-      <w:r>
-        <w:rPr>
-          <w:bCs/>
-          <w:sz w:val="24"/>
-          <w:szCs w:val="24"/>
-        </w:rPr>
-        <w:t xml:space="preserve"> password generator: </w:t>
+        <w:t xml:space="preserve">Sample Javascript password generator: </w:t>
       </w:r>
       <w:hyperlink r:id="rId5" w:history="1">
         <w:r>
@@ -684,6 +656,11 @@
     </w:p>
     <w:p>
       <w:pPr>
+        <w:pStyle w:val="ListParagraph"/>
+        <w:numPr>
+          <w:ilvl w:val="1"/>
+          <w:numId w:val="29"/>
+        </w:numPr>
         <w:tabs>
           <w:tab w:val="left" w:pos="-1080"/>
           <w:tab w:val="left" w:pos="-720"/>
@@ -714,14 +691,44 @@
           <w:tab w:val="left" w:pos="18000"/>
           <w:tab w:val="left" w:pos="18720"/>
         </w:tabs>
-        <w:ind w:left="1890" w:hanging="1890"/>
-        <w:rPr>
-          <w:sz w:val="24"/>
-        </w:rPr>
-      </w:pPr>
+        <w:rPr>
+          <w:b/>
+          <w:sz w:val="24"/>
+          <w:szCs w:val="24"/>
+        </w:rPr>
+      </w:pPr>
+      <w:r>
+        <w:rPr>
+          <w:sz w:val="24"/>
+          <w:szCs w:val="24"/>
+        </w:rPr>
+        <w:t>Sample</w:t>
+      </w:r>
+      <w:r>
+        <w:rPr>
+          <w:sz w:val="24"/>
+          <w:szCs w:val="24"/>
+        </w:rPr>
+        <w:t xml:space="preserve"> Readme Generator: </w:t>
+      </w:r>
+      <w:hyperlink r:id="rId7" w:history="1">
+        <w:r>
+          <w:rPr>
+            <w:rStyle w:val="Hyperlink"/>
+            <w:sz w:val="24"/>
+            <w:szCs w:val="24"/>
+          </w:rPr>
+          <w:t>https://github.com/TKShadowBlade/09-Professional-READMe-Generator</w:t>
+        </w:r>
+      </w:hyperlink>
     </w:p>
     <w:p>
       <w:pPr>
+        <w:pStyle w:val="ListParagraph"/>
+        <w:numPr>
+          <w:ilvl w:val="1"/>
+          <w:numId w:val="29"/>
+        </w:numPr>
         <w:tabs>
           <w:tab w:val="left" w:pos="-1080"/>
           <w:tab w:val="left" w:pos="-720"/>
@@ -752,89 +759,33 @@
           <w:tab w:val="left" w:pos="18000"/>
           <w:tab w:val="left" w:pos="18720"/>
         </w:tabs>
-        <w:ind w:left="1890" w:hanging="1890"/>
-        <w:rPr>
-          <w:sz w:val="24"/>
-        </w:rPr>
-      </w:pPr>
-      <w:r>
-        <w:rPr>
-          <w:b/>
-        </w:rPr>
-        <w:t>EDUCATION:</w:t>
-      </w:r>
-      <w:r>
-        <w:rPr>
-          <w:sz w:val="24"/>
-        </w:rPr>
-        <w:tab/>
-      </w:r>
-      <w:r>
-        <w:rPr>
-          <w:b/>
-          <w:sz w:val="24"/>
-        </w:rPr>
-        <w:t>Bachelor of Arts in Philosop</w:t>
-      </w:r>
-      <w:r>
-        <w:rPr>
-          <w:b/>
-          <w:sz w:val="24"/>
-        </w:rPr>
-        <w:t>hy (3.5 GPA)</w:t>
-      </w:r>
-      <w:r>
-        <w:rPr>
-          <w:sz w:val="24"/>
-        </w:rPr>
-        <w:t xml:space="preserve"> – May 2007</w:t>
-      </w:r>
-      <w:r>
-        <w:rPr>
-          <w:b/>
-          <w:sz w:val="24"/>
-        </w:rPr>
-        <w:t xml:space="preserve">, </w:t>
-      </w:r>
-      <w:r>
-        <w:rPr>
-          <w:sz w:val="24"/>
-        </w:rPr>
-        <w:t xml:space="preserve">Ohio Dominican </w:t>
-      </w:r>
-      <w:r>
-        <w:rPr>
-          <w:sz w:val="24"/>
-        </w:rPr>
-        <w:t>U</w:t>
-      </w:r>
-      <w:r>
-        <w:rPr>
-          <w:sz w:val="24"/>
-        </w:rPr>
-        <w:t>niversity</w:t>
-      </w:r>
-      <w:r>
-        <w:rPr>
-          <w:sz w:val="24"/>
-        </w:rPr>
-        <w:t xml:space="preserve"> (</w:t>
-      </w:r>
-      <w:r>
-        <w:rPr>
-          <w:sz w:val="24"/>
-        </w:rPr>
-        <w:t>Columbus, OH</w:t>
-      </w:r>
-      <w:r>
-        <w:rPr>
-          <w:sz w:val="24"/>
-        </w:rPr>
-        <w:t>)</w:t>
-      </w:r>
+        <w:rPr>
+          <w:b/>
+          <w:sz w:val="24"/>
+          <w:szCs w:val="24"/>
+        </w:rPr>
+      </w:pPr>
+      <w:r>
+        <w:rPr>
+          <w:sz w:val="24"/>
+          <w:szCs w:val="24"/>
+        </w:rPr>
+        <w:t xml:space="preserve">Note Taker App: </w:t>
+      </w:r>
+      <w:hyperlink r:id="rId8" w:history="1">
+        <w:r>
+          <w:rPr>
+            <w:rStyle w:val="Hyperlink"/>
+            <w:sz w:val="24"/>
+            <w:szCs w:val="24"/>
+          </w:rPr>
+          <w:t>https://github.com/TKShadowBlade/11-Express.js-Note-Taker</w:t>
+        </w:r>
+      </w:hyperlink>
     </w:p>
     <w:p>
       <w:pPr>
+        <w:pStyle w:val="ListParagraph"/>
         <w:tabs>
           <w:tab w:val="left" w:pos="-1080"/>
           <w:tab w:val="left" w:pos="-720"/>
@@ -865,6 +816,197 @@
           <w:tab w:val="left" w:pos="18000"/>
           <w:tab w:val="left" w:pos="18720"/>
         </w:tabs>
+        <w:ind w:left="2700"/>
+        <w:rPr>
+          <w:b/>
+          <w:sz w:val="24"/>
+          <w:szCs w:val="24"/>
+        </w:rPr>
+      </w:pPr>
+    </w:p>
+    <w:p>
+      <w:pPr>
+        <w:tabs>
+          <w:tab w:val="left" w:pos="-1080"/>
+          <w:tab w:val="left" w:pos="-720"/>
+          <w:tab w:val="left" w:pos="1620"/>
+          <w:tab w:val="left" w:pos="1890"/>
+          <w:tab w:val="left" w:pos="2160"/>
+          <w:tab w:val="left" w:pos="2880"/>
+          <w:tab w:val="left" w:pos="3600"/>
+          <w:tab w:val="left" w:pos="4320"/>
+          <w:tab w:val="left" w:pos="5040"/>
+          <w:tab w:val="left" w:pos="5760"/>
+          <w:tab w:val="left" w:pos="6480"/>
+          <w:tab w:val="left" w:pos="7200"/>
+          <w:tab w:val="left" w:pos="7920"/>
+          <w:tab w:val="left" w:pos="8640"/>
+          <w:tab w:val="left" w:pos="9360"/>
+          <w:tab w:val="left" w:pos="10080"/>
+          <w:tab w:val="left" w:pos="10800"/>
+          <w:tab w:val="left" w:pos="11520"/>
+          <w:tab w:val="left" w:pos="12240"/>
+          <w:tab w:val="left" w:pos="12960"/>
+          <w:tab w:val="left" w:pos="13680"/>
+          <w:tab w:val="left" w:pos="14400"/>
+          <w:tab w:val="left" w:pos="15120"/>
+          <w:tab w:val="left" w:pos="15840"/>
+          <w:tab w:val="left" w:pos="16560"/>
+          <w:tab w:val="left" w:pos="17280"/>
+          <w:tab w:val="left" w:pos="18000"/>
+          <w:tab w:val="left" w:pos="18720"/>
+        </w:tabs>
+        <w:ind w:left="1890" w:hanging="1890"/>
+        <w:rPr>
+          <w:sz w:val="24"/>
+        </w:rPr>
+      </w:pPr>
+    </w:p>
+    <w:p>
+      <w:pPr>
+        <w:tabs>
+          <w:tab w:val="left" w:pos="-1080"/>
+          <w:tab w:val="left" w:pos="-720"/>
+          <w:tab w:val="left" w:pos="1620"/>
+          <w:tab w:val="left" w:pos="1890"/>
+          <w:tab w:val="left" w:pos="2160"/>
+          <w:tab w:val="left" w:pos="2880"/>
+          <w:tab w:val="left" w:pos="3600"/>
+          <w:tab w:val="left" w:pos="4320"/>
+          <w:tab w:val="left" w:pos="5040"/>
+          <w:tab w:val="left" w:pos="5760"/>
+          <w:tab w:val="left" w:pos="6480"/>
+          <w:tab w:val="left" w:pos="7200"/>
+          <w:tab w:val="left" w:pos="7920"/>
+          <w:tab w:val="left" w:pos="8640"/>
+          <w:tab w:val="left" w:pos="9360"/>
+          <w:tab w:val="left" w:pos="10080"/>
+          <w:tab w:val="left" w:pos="10800"/>
+          <w:tab w:val="left" w:pos="11520"/>
+          <w:tab w:val="left" w:pos="12240"/>
+          <w:tab w:val="left" w:pos="12960"/>
+          <w:tab w:val="left" w:pos="13680"/>
+          <w:tab w:val="left" w:pos="14400"/>
+          <w:tab w:val="left" w:pos="15120"/>
+          <w:tab w:val="left" w:pos="15840"/>
+          <w:tab w:val="left" w:pos="16560"/>
+          <w:tab w:val="left" w:pos="17280"/>
+          <w:tab w:val="left" w:pos="18000"/>
+          <w:tab w:val="left" w:pos="18720"/>
+        </w:tabs>
+        <w:ind w:left="1890" w:hanging="1890"/>
+        <w:rPr>
+          <w:sz w:val="24"/>
+        </w:rPr>
+      </w:pPr>
+      <w:r>
+        <w:rPr>
+          <w:b/>
+        </w:rPr>
+        <w:t>EDUCATION:</w:t>
+      </w:r>
+      <w:r>
+        <w:rPr>
+          <w:sz w:val="24"/>
+        </w:rPr>
+        <w:tab/>
+      </w:r>
+      <w:r>
+        <w:rPr>
+          <w:b/>
+          <w:sz w:val="24"/>
+        </w:rPr>
+        <w:t>Bachelor of Arts in Philosop</w:t>
+      </w:r>
+      <w:r>
+        <w:rPr>
+          <w:b/>
+          <w:sz w:val="24"/>
+        </w:rPr>
+        <w:t>hy (3.5 GPA)</w:t>
+      </w:r>
+      <w:r>
+        <w:rPr>
+          <w:sz w:val="24"/>
+        </w:rPr>
+        <w:t xml:space="preserve"> – May 2007</w:t>
+      </w:r>
+      <w:r>
+        <w:rPr>
+          <w:b/>
+          <w:sz w:val="24"/>
+        </w:rPr>
+        <w:t xml:space="preserve">, </w:t>
+      </w:r>
+      <w:r>
+        <w:rPr>
+          <w:sz w:val="24"/>
+        </w:rPr>
+        <w:t xml:space="preserve">Ohio Dominican </w:t>
+      </w:r>
+      <w:r>
+        <w:rPr>
+          <w:sz w:val="24"/>
+        </w:rPr>
+        <w:t>U</w:t>
+      </w:r>
+      <w:r>
+        <w:rPr>
+          <w:sz w:val="24"/>
+        </w:rPr>
+        <w:t>niversity</w:t>
+      </w:r>
+      <w:r>
+        <w:rPr>
+          <w:sz w:val="24"/>
+        </w:rPr>
+        <w:t xml:space="preserve"> (</w:t>
+      </w:r>
+      <w:r>
+        <w:rPr>
+          <w:sz w:val="24"/>
+        </w:rPr>
+        <w:t>Columbus, OH</w:t>
+      </w:r>
+      <w:r>
+        <w:rPr>
+          <w:sz w:val="24"/>
+        </w:rPr>
+        <w:t>)</w:t>
+      </w:r>
+    </w:p>
+    <w:p>
+      <w:pPr>
+        <w:tabs>
+          <w:tab w:val="left" w:pos="-1080"/>
+          <w:tab w:val="left" w:pos="-720"/>
+          <w:tab w:val="left" w:pos="1620"/>
+          <w:tab w:val="left" w:pos="1890"/>
+          <w:tab w:val="left" w:pos="2160"/>
+          <w:tab w:val="left" w:pos="2880"/>
+          <w:tab w:val="left" w:pos="3600"/>
+          <w:tab w:val="left" w:pos="4320"/>
+          <w:tab w:val="left" w:pos="5040"/>
+          <w:tab w:val="left" w:pos="5760"/>
+          <w:tab w:val="left" w:pos="6480"/>
+          <w:tab w:val="left" w:pos="7200"/>
+          <w:tab w:val="left" w:pos="7920"/>
+          <w:tab w:val="left" w:pos="8640"/>
+          <w:tab w:val="left" w:pos="9360"/>
+          <w:tab w:val="left" w:pos="10080"/>
+          <w:tab w:val="left" w:pos="10800"/>
+          <w:tab w:val="left" w:pos="11520"/>
+          <w:tab w:val="left" w:pos="12240"/>
+          <w:tab w:val="left" w:pos="12960"/>
+          <w:tab w:val="left" w:pos="13680"/>
+          <w:tab w:val="left" w:pos="14400"/>
+          <w:tab w:val="left" w:pos="15120"/>
+          <w:tab w:val="left" w:pos="15840"/>
+          <w:tab w:val="left" w:pos="16560"/>
+          <w:tab w:val="left" w:pos="17280"/>
+          <w:tab w:val="left" w:pos="18000"/>
+          <w:tab w:val="left" w:pos="18720"/>
+        </w:tabs>
         <w:ind w:left="1890" w:hanging="1890"/>
         <w:rPr>
           <w:sz w:val="24"/>
@@ -1794,7 +1936,6 @@
         <w:rPr>
           <w:sz w:val="24"/>
         </w:rPr>
-        <w:lastRenderedPageBreak/>
         <w:tab/>
       </w:r>
       <w:r>
@@ -3244,8 +3385,8 @@
 </file>
 
 <file path=word/numbering.xml><?xml version="1.0" encoding="utf-8"?>
-<w:numbering xmlns:wpc="http://schemas.microsoft.com/office/word/2010/wordprocessingCanvas" xmlns:cx="http://schemas.microsoft.com/office/drawing/2014/chartex" xmlns:cx1="http://schemas.microsoft.com/office/drawing/2015/9/8/chartex" xmlns:cx2="http://schemas.microsoft.com/office/drawing/2015/10/21/chartex" xmlns:cx3="http://schemas.microsoft.com/office/drawing/2016/5/9/chartex" xmlns:cx4="http://schemas.microsoft.com/office/drawing/2016/5/10/chartex" xmlns:cx5="http://schemas.microsoft.com/office/drawing/2016/5/11/chartex" xmlns:cx6="http://schemas.microsoft.com/office/drawing/2016/5/12/chartex" xmlns:cx7="http://schemas.microsoft.com/office/drawing/2016/5/13/chartex" xmlns:cx8="http://schemas.microsoft.com/office/drawing/2016/5/14/chartex" xmlns:mc="http://schemas.openxmlformats.org/markup-compatibility/2006" xmlns:aink="http://schemas.microsoft.com/office/drawing/2016/ink" xmlns:am3d="http://schemas.microsoft.com/office/drawing/2017/model3d" xmlns:o="urn:schemas-microsoft-com:office:office" xmlns:r="http://schemas.openxmlformats.org/officeDocument/2006/relationships" xmlns:m="http://schemas.openxmlformats.org/officeDocument/2006/math" xmlns:v="urn:schemas-microsoft-com:vml" xmlns:wp14="http://schemas.microsoft.com/office/word/2010/wordprocessingDrawing" xmlns:wp="http://schemas.openxmlformats.org/drawingml/2006/wordprocessingDrawing" xmlns:w10="urn:schemas-microsoft-com:office:word" xmlns:w="http://schemas.openxmlformats.org/wordprocessingml/2006/main" xmlns:w14="http://schemas.microsoft.com/office/word/2010/wordml" xmlns:w15="http://schemas.microsoft.com/office/word/2012/wordml" xmlns:w16cex="http://schemas.microsoft.com/office/word/2018/wordml/cex" xmlns:w16cid="http://schemas.microsoft.com/office/word/2016/wordml/cid" xmlns:w16="http://schemas.microsoft.com/office/word/2018/wordml" xmlns:w16sdtdh="http://schemas.microsoft.com/office/word/2020/wordml/sdtdatahash" xmlns:w16se="http://schemas.microsoft.com/office/word/2015/wordml/symex" xmlns:wpg="http://schemas.microsoft.com/office/word/2010/wordprocessingGroup" xmlns:wpi="http://schemas.microsoft.com/office/word/2010/wordprocessingInk" xmlns:wne="http://schemas.microsoft.com/office/word/2006/wordml" xmlns:wps="http://schemas.microsoft.com/office/word/2010/wordprocessingShape" mc:Ignorable="w14 w15 w16se w16cid w16 w16cex w16sdtdh wp14">
-  <w:abstractNum w:abstractNumId="0" w15:restartNumberingAfterBreak="0">
+<w:numbering xmlns:ve="http://schemas.openxmlformats.org/markup-compatibility/2006" xmlns:o="urn:schemas-microsoft-com:office:office" xmlns:r="http://schemas.openxmlformats.org/officeDocument/2006/relationships" xmlns:m="http://schemas.openxmlformats.org/officeDocument/2006/math" xmlns:v="urn:schemas-microsoft-com:vml" xmlns:wp="http://schemas.openxmlformats.org/drawingml/2006/wordprocessingDrawing" xmlns:w10="urn:schemas-microsoft-com:office:word" xmlns:w="http://schemas.openxmlformats.org/wordprocessingml/2006/main" xmlns:wne="http://schemas.microsoft.com/office/word/2006/wordml">
+  <w:abstractNum w:abstractNumId="0">
     <w:nsid w:val="00BB3E10"/>
     <w:multiLevelType w:val="hybridMultilevel"/>
     <w:tmpl w:val="98600152"/>
@@ -3357,7 +3498,7 @@
       </w:rPr>
     </w:lvl>
   </w:abstractNum>
-  <w:abstractNum w:abstractNumId="1" w15:restartNumberingAfterBreak="0">
+  <w:abstractNum w:abstractNumId="1">
     <w:nsid w:val="00C524C3"/>
     <w:multiLevelType w:val="hybridMultilevel"/>
     <w:tmpl w:val="31E8F748"/>
@@ -3470,7 +3611,7 @@
       </w:rPr>
     </w:lvl>
   </w:abstractNum>
-  <w:abstractNum w:abstractNumId="2" w15:restartNumberingAfterBreak="0">
+  <w:abstractNum w:abstractNumId="2">
     <w:nsid w:val="0A3F52C2"/>
     <w:multiLevelType w:val="hybridMultilevel"/>
     <w:tmpl w:val="5EC4077C"/>
@@ -3583,7 +3724,7 @@
       </w:rPr>
     </w:lvl>
   </w:abstractNum>
-  <w:abstractNum w:abstractNumId="3" w15:restartNumberingAfterBreak="0">
+  <w:abstractNum w:abstractNumId="3">
     <w:nsid w:val="0DA63F08"/>
     <w:multiLevelType w:val="hybridMultilevel"/>
     <w:tmpl w:val="E2465466"/>
@@ -3695,7 +3836,7 @@
       </w:rPr>
     </w:lvl>
   </w:abstractNum>
-  <w:abstractNum w:abstractNumId="4" w15:restartNumberingAfterBreak="0">
+  <w:abstractNum w:abstractNumId="4">
     <w:nsid w:val="106F2797"/>
     <w:multiLevelType w:val="hybridMultilevel"/>
     <w:tmpl w:val="1982D054"/>
@@ -3808,7 +3949,7 @@
       </w:rPr>
     </w:lvl>
   </w:abstractNum>
-  <w:abstractNum w:abstractNumId="5" w15:restartNumberingAfterBreak="0">
+  <w:abstractNum w:abstractNumId="5">
     <w:nsid w:val="128A6C91"/>
     <w:multiLevelType w:val="hybridMultilevel"/>
     <w:tmpl w:val="74A43BD8"/>
@@ -3920,7 +4061,7 @@
       </w:rPr>
     </w:lvl>
   </w:abstractNum>
-  <w:abstractNum w:abstractNumId="6" w15:restartNumberingAfterBreak="0">
+  <w:abstractNum w:abstractNumId="6">
     <w:nsid w:val="15E10CB1"/>
     <w:multiLevelType w:val="hybridMultilevel"/>
     <w:tmpl w:val="2086311E"/>
@@ -4060,7 +4201,7 @@
       </w:rPr>
     </w:lvl>
   </w:abstractNum>
-  <w:abstractNum w:abstractNumId="7" w15:restartNumberingAfterBreak="0">
+  <w:abstractNum w:abstractNumId="7">
     <w:nsid w:val="162C515C"/>
     <w:multiLevelType w:val="hybridMultilevel"/>
     <w:tmpl w:val="D5C6A1A2"/>
@@ -4173,7 +4314,7 @@
       </w:rPr>
     </w:lvl>
   </w:abstractNum>
-  <w:abstractNum w:abstractNumId="8" w15:restartNumberingAfterBreak="0">
+  <w:abstractNum w:abstractNumId="8">
     <w:nsid w:val="188A1B9F"/>
     <w:multiLevelType w:val="multilevel"/>
     <w:tmpl w:val="0409001D"/>
@@ -4286,7 +4427,7 @@
       </w:pPr>
     </w:lvl>
   </w:abstractNum>
-  <w:abstractNum w:abstractNumId="9" w15:restartNumberingAfterBreak="0">
+  <w:abstractNum w:abstractNumId="9">
     <w:nsid w:val="1A28330C"/>
     <w:multiLevelType w:val="hybridMultilevel"/>
     <w:tmpl w:val="17E2B66E"/>
@@ -4399,7 +4540,7 @@
       </w:rPr>
     </w:lvl>
   </w:abstractNum>
-  <w:abstractNum w:abstractNumId="10" w15:restartNumberingAfterBreak="0">
+  <w:abstractNum w:abstractNumId="10">
     <w:nsid w:val="1B5E1C7E"/>
     <w:multiLevelType w:val="hybridMultilevel"/>
     <w:tmpl w:val="69BA5C34"/>
@@ -4540,7 +4681,7 @@
       </w:rPr>
     </w:lvl>
   </w:abstractNum>
-  <w:abstractNum w:abstractNumId="11" w15:restartNumberingAfterBreak="0">
+  <w:abstractNum w:abstractNumId="11">
     <w:nsid w:val="204C3F2B"/>
     <w:multiLevelType w:val="hybridMultilevel"/>
     <w:tmpl w:val="339C5618"/>
@@ -4653,7 +4794,7 @@
       </w:rPr>
     </w:lvl>
   </w:abstractNum>
-  <w:abstractNum w:abstractNumId="12" w15:restartNumberingAfterBreak="0">
+  <w:abstractNum w:abstractNumId="12">
     <w:nsid w:val="2F051F08"/>
     <w:multiLevelType w:val="hybridMultilevel"/>
     <w:tmpl w:val="68B46260"/>
@@ -4766,7 +4907,7 @@
       </w:rPr>
     </w:lvl>
   </w:abstractNum>
-  <w:abstractNum w:abstractNumId="13" w15:restartNumberingAfterBreak="0">
+  <w:abstractNum w:abstractNumId="13">
     <w:nsid w:val="30E51021"/>
     <w:multiLevelType w:val="hybridMultilevel"/>
     <w:tmpl w:val="04D22520"/>
@@ -4879,7 +5020,7 @@
       </w:rPr>
     </w:lvl>
   </w:abstractNum>
-  <w:abstractNum w:abstractNumId="14" w15:restartNumberingAfterBreak="0">
+  <w:abstractNum w:abstractNumId="14">
     <w:nsid w:val="319861EA"/>
     <w:multiLevelType w:val="hybridMultilevel"/>
     <w:tmpl w:val="480AFEC8"/>
@@ -4992,7 +5133,7 @@
       </w:rPr>
     </w:lvl>
   </w:abstractNum>
-  <w:abstractNum w:abstractNumId="15" w15:restartNumberingAfterBreak="0">
+  <w:abstractNum w:abstractNumId="15">
     <w:nsid w:val="3F7475DE"/>
     <w:multiLevelType w:val="hybridMultilevel"/>
     <w:tmpl w:val="3DFEA03E"/>
@@ -5105,7 +5246,7 @@
       </w:rPr>
     </w:lvl>
   </w:abstractNum>
-  <w:abstractNum w:abstractNumId="16" w15:restartNumberingAfterBreak="0">
+  <w:abstractNum w:abstractNumId="16">
     <w:nsid w:val="437D5E87"/>
     <w:multiLevelType w:val="hybridMultilevel"/>
     <w:tmpl w:val="790E8D30"/>
@@ -5218,7 +5359,7 @@
       </w:rPr>
     </w:lvl>
   </w:abstractNum>
-  <w:abstractNum w:abstractNumId="17" w15:restartNumberingAfterBreak="0">
+  <w:abstractNum w:abstractNumId="17">
     <w:nsid w:val="4EC06C37"/>
     <w:multiLevelType w:val="hybridMultilevel"/>
     <w:tmpl w:val="A732B87A"/>
@@ -5331,7 +5472,7 @@
       </w:rPr>
     </w:lvl>
   </w:abstractNum>
-  <w:abstractNum w:abstractNumId="18" w15:restartNumberingAfterBreak="0">
+  <w:abstractNum w:abstractNumId="18">
     <w:nsid w:val="4F512AE0"/>
     <w:multiLevelType w:val="hybridMultilevel"/>
     <w:tmpl w:val="35F6779C"/>
@@ -5444,7 +5585,7 @@
       </w:rPr>
     </w:lvl>
   </w:abstractNum>
-  <w:abstractNum w:abstractNumId="19" w15:restartNumberingAfterBreak="0">
+  <w:abstractNum w:abstractNumId="19">
     <w:nsid w:val="51626F8C"/>
     <w:multiLevelType w:val="hybridMultilevel"/>
     <w:tmpl w:val="5E5C46D8"/>
@@ -5557,7 +5698,7 @@
       </w:rPr>
     </w:lvl>
   </w:abstractNum>
-  <w:abstractNum w:abstractNumId="20" w15:restartNumberingAfterBreak="0">
+  <w:abstractNum w:abstractNumId="20">
     <w:nsid w:val="523F07D4"/>
     <w:multiLevelType w:val="hybridMultilevel"/>
     <w:tmpl w:val="1542D09A"/>
@@ -5670,7 +5811,7 @@
       </w:rPr>
     </w:lvl>
   </w:abstractNum>
-  <w:abstractNum w:abstractNumId="21" w15:restartNumberingAfterBreak="0">
+  <w:abstractNum w:abstractNumId="21">
     <w:nsid w:val="552D7224"/>
     <w:multiLevelType w:val="hybridMultilevel"/>
     <w:tmpl w:val="51DE3AE8"/>
@@ -5783,7 +5924,7 @@
       </w:rPr>
     </w:lvl>
   </w:abstractNum>
-  <w:abstractNum w:abstractNumId="22" w15:restartNumberingAfterBreak="0">
+  <w:abstractNum w:abstractNumId="22">
     <w:nsid w:val="57A467E9"/>
     <w:multiLevelType w:val="multilevel"/>
     <w:tmpl w:val="0409001F"/>
@@ -5896,7 +6037,7 @@
       </w:pPr>
     </w:lvl>
   </w:abstractNum>
-  <w:abstractNum w:abstractNumId="23" w15:restartNumberingAfterBreak="0">
+  <w:abstractNum w:abstractNumId="23">
     <w:nsid w:val="66DE1028"/>
     <w:multiLevelType w:val="hybridMultilevel"/>
     <w:tmpl w:val="FA96FD0C"/>
@@ -6036,7 +6177,7 @@
       </w:rPr>
     </w:lvl>
   </w:abstractNum>
-  <w:abstractNum w:abstractNumId="24" w15:restartNumberingAfterBreak="0">
+  <w:abstractNum w:abstractNumId="24">
     <w:nsid w:val="68FB286A"/>
     <w:multiLevelType w:val="hybridMultilevel"/>
     <w:tmpl w:val="461E5886"/>
@@ -6149,7 +6290,7 @@
       </w:rPr>
     </w:lvl>
   </w:abstractNum>
-  <w:abstractNum w:abstractNumId="25" w15:restartNumberingAfterBreak="0">
+  <w:abstractNum w:abstractNumId="25">
     <w:nsid w:val="6C6074B5"/>
     <w:multiLevelType w:val="hybridMultilevel"/>
     <w:tmpl w:val="2CAC08D8"/>
@@ -6262,7 +6403,7 @@
       </w:rPr>
     </w:lvl>
   </w:abstractNum>
-  <w:abstractNum w:abstractNumId="26" w15:restartNumberingAfterBreak="0">
+  <w:abstractNum w:abstractNumId="26">
     <w:nsid w:val="6D186DB2"/>
     <w:multiLevelType w:val="hybridMultilevel"/>
     <w:tmpl w:val="299CB3C0"/>
@@ -6402,7 +6543,7 @@
       </w:rPr>
     </w:lvl>
   </w:abstractNum>
-  <w:abstractNum w:abstractNumId="27" w15:restartNumberingAfterBreak="0">
+  <w:abstractNum w:abstractNumId="27">
     <w:nsid w:val="733F0B18"/>
     <w:multiLevelType w:val="hybridMultilevel"/>
     <w:tmpl w:val="A73E7688"/>
@@ -6515,7 +6656,7 @@
       </w:rPr>
     </w:lvl>
   </w:abstractNum>
-  <w:abstractNum w:abstractNumId="28" w15:restartNumberingAfterBreak="0">
+  <w:abstractNum w:abstractNumId="28">
     <w:nsid w:val="7CC44F8A"/>
     <w:multiLevelType w:val="multilevel"/>
     <w:tmpl w:val="04090023"/>
@@ -6721,7 +6862,7 @@
 </file>
 
 <file path=word/styles.xml><?xml version="1.0" encoding="utf-8"?>
-<w:styles xmlns:mc="http://schemas.openxmlformats.org/markup-compatibility/2006" xmlns:r="http://schemas.openxmlformats.org/officeDocument/2006/relationships" xmlns:w="http://schemas.openxmlformats.org/wordprocessingml/2006/main" xmlns:w14="http://schemas.microsoft.com/office/word/2010/wordml" xmlns:w15="http://schemas.microsoft.com/office/word/2012/wordml" xmlns:w16cex="http://schemas.microsoft.com/office/word/2018/wordml/cex" xmlns:w16cid="http://schemas.microsoft.com/office/word/2016/wordml/cid" xmlns:w16="http://schemas.microsoft.com/office/word/2018/wordml" xmlns:w16sdtdh="http://schemas.microsoft.com/office/word/2020/wordml/sdtdatahash" xmlns:w16se="http://schemas.microsoft.com/office/word/2015/wordml/symex" mc:Ignorable="w14 w15 w16se w16cid w16 w16cex w16sdtdh">
+<w:styles xmlns:r="http://schemas.openxmlformats.org/officeDocument/2006/relationships" xmlns:w="http://schemas.openxmlformats.org/wordprocessingml/2006/main">
   <w:docDefaults>
     <w:rPrDefault>
       <w:rPr>
@@ -6731,371 +6872,145 @@
     </w:rPrDefault>
     <w:pPrDefault/>
   </w:docDefaults>
-  <w:latentStyles w:defLockedState="0" w:defUIPriority="0" w:defSemiHidden="0" w:defUnhideWhenUsed="0" w:defQFormat="0" w:count="376">
-    <w:lsdException w:name="Normal" w:qFormat="1"/>
-    <w:lsdException w:name="heading 1" w:qFormat="1"/>
-    <w:lsdException w:name="heading 2" w:semiHidden="1" w:unhideWhenUsed="1" w:qFormat="1"/>
-    <w:lsdException w:name="heading 3" w:semiHidden="1" w:unhideWhenUsed="1" w:qFormat="1"/>
-    <w:lsdException w:name="heading 4" w:semiHidden="1" w:unhideWhenUsed="1" w:qFormat="1"/>
-    <w:lsdException w:name="heading 5" w:semiHidden="1" w:unhideWhenUsed="1" w:qFormat="1"/>
-    <w:lsdException w:name="heading 6" w:semiHidden="1" w:unhideWhenUsed="1" w:qFormat="1"/>
-    <w:lsdException w:name="heading 7" w:semiHidden="1" w:unhideWhenUsed="1" w:qFormat="1"/>
-    <w:lsdException w:name="heading 8" w:semiHidden="1" w:unhideWhenUsed="1" w:qFormat="1"/>
-    <w:lsdException w:name="heading 9" w:semiHidden="1" w:unhideWhenUsed="1" w:qFormat="1"/>
-    <w:lsdException w:name="index 1" w:semiHidden="1" w:unhideWhenUsed="1"/>
-    <w:lsdException w:name="index 2" w:semiHidden="1" w:unhideWhenUsed="1"/>
-    <w:lsdException w:name="index 3" w:semiHidden="1" w:unhideWhenUsed="1"/>
-    <w:lsdException w:name="index 4" w:semiHidden="1" w:unhideWhenUsed="1"/>
-    <w:lsdException w:name="index 5" w:semiHidden="1" w:unhideWhenUsed="1"/>
-    <w:lsdException w:name="index 6" w:semiHidden="1" w:unhideWhenUsed="1"/>
-    <w:lsdException w:name="index 7" w:semiHidden="1" w:unhideWhenUsed="1"/>
-    <w:lsdException w:name="index 8" w:semiHidden="1" w:unhideWhenUsed="1"/>
-    <w:lsdException w:name="index 9" w:semiHidden="1" w:unhideWhenUsed="1"/>
-    <w:lsdException w:name="toc 1" w:semiHidden="1" w:unhideWhenUsed="1"/>
-    <w:lsdException w:name="toc 2" w:semiHidden="1" w:unhideWhenUsed="1"/>
-    <w:lsdException w:name="toc 3" w:semiHidden="1" w:unhideWhenUsed="1"/>
-    <w:lsdException w:name="toc 4" w:semiHidden="1" w:unhideWhenUsed="1"/>
-    <w:lsdException w:name="toc 5" w:semiHidden="1" w:unhideWhenUsed="1"/>
-    <w:lsdException w:name="toc 6" w:semiHidden="1" w:unhideWhenUsed="1"/>
-    <w:lsdException w:name="toc 7" w:semiHidden="1" w:unhideWhenUsed="1"/>
-    <w:lsdException w:name="toc 8" w:semiHidden="1" w:unhideWhenUsed="1"/>
-    <w:lsdException w:name="toc 9" w:semiHidden="1" w:unhideWhenUsed="1"/>
-    <w:lsdException w:name="Normal Indent" w:semiHidden="1" w:unhideWhenUsed="1"/>
-    <w:lsdException w:name="footnote text" w:semiHidden="1" w:unhideWhenUsed="1"/>
-    <w:lsdException w:name="annotation text" w:semiHidden="1" w:unhideWhenUsed="1"/>
-    <w:lsdException w:name="header" w:semiHidden="1" w:unhideWhenUsed="1"/>
-    <w:lsdException w:name="footer" w:semiHidden="1" w:unhideWhenUsed="1"/>
-    <w:lsdException w:name="index heading" w:semiHidden="1" w:unhideWhenUsed="1"/>
-    <w:lsdException w:name="caption" w:semiHidden="1" w:unhideWhenUsed="1" w:qFormat="1"/>
-    <w:lsdException w:name="table of figures" w:semiHidden="1" w:unhideWhenUsed="1"/>
-    <w:lsdException w:name="envelope address" w:semiHidden="1" w:unhideWhenUsed="1"/>
-    <w:lsdException w:name="envelope return" w:semiHidden="1" w:unhideWhenUsed="1"/>
-    <w:lsdException w:name="footnote reference" w:semiHidden="1" w:unhideWhenUsed="1"/>
-    <w:lsdException w:name="annotation reference" w:semiHidden="1" w:unhideWhenUsed="1"/>
-    <w:lsdException w:name="line number" w:semiHidden="1" w:unhideWhenUsed="1"/>
-    <w:lsdException w:name="page number" w:semiHidden="1" w:unhideWhenUsed="1"/>
-    <w:lsdException w:name="endnote reference" w:semiHidden="1" w:unhideWhenUsed="1"/>
-    <w:lsdException w:name="endnote text" w:semiHidden="1" w:unhideWhenUsed="1"/>
-    <w:lsdException w:name="macro" w:semiHidden="1" w:unhideWhenUsed="1"/>
-    <w:lsdException w:name="toa heading" w:semiHidden="1" w:unhideWhenUsed="1"/>
-    <w:lsdException w:name="List Number" w:semiHidden="1" w:unhideWhenUsed="1"/>
-    <w:lsdException w:name="List 2" w:semiHidden="1" w:unhideWhenUsed="1"/>
-    <w:lsdException w:name="List 3" w:semiHidden="1" w:unhideWhenUsed="1"/>
-    <w:lsdException w:name="List 4" w:semiHidden="1" w:unhideWhenUsed="1"/>
-    <w:lsdException w:name="List 5" w:semiHidden="1" w:unhideWhenUsed="1"/>
-    <w:lsdException w:name="List Bullet 2" w:semiHidden="1" w:unhideWhenUsed="1"/>
-    <w:lsdException w:name="List Bullet 3" w:semiHidden="1" w:unhideWhenUsed="1"/>
-    <w:lsdException w:name="List Bullet 4" w:semiHidden="1" w:unhideWhenUsed="1"/>
-    <w:lsdException w:name="List Bullet 5" w:semiHidden="1" w:unhideWhenUsed="1"/>
-    <w:lsdException w:name="List Number 2" w:semiHidden="1" w:unhideWhenUsed="1"/>
-    <w:lsdException w:name="List Number 3" w:semiHidden="1" w:unhideWhenUsed="1"/>
-    <w:lsdException w:name="List Number 4" w:semiHidden="1" w:unhideWhenUsed="1"/>
-    <w:lsdException w:name="List Number 5" w:semiHidden="1" w:unhideWhenUsed="1"/>
-    <w:lsdException w:name="Title" w:qFormat="1"/>
-    <w:lsdException w:name="Closing" w:semiHidden="1" w:unhideWhenUsed="1"/>
-    <w:lsdException w:name="Signature" w:semiHidden="1" w:unhideWhenUsed="1"/>
-    <w:lsdException w:name="Default Paragraph Font" w:semiHidden="1" w:unhideWhenUsed="1"/>
-    <w:lsdException w:name="Body Text" w:semiHidden="1" w:unhideWhenUsed="1"/>
-    <w:lsdException w:name="Body Text Indent" w:semiHidden="1" w:unhideWhenUsed="1"/>
-    <w:lsdException w:name="List Continue" w:semiHidden="1" w:unhideWhenUsed="1"/>
-    <w:lsdException w:name="Message Header" w:semiHidden="1" w:unhideWhenUsed="1"/>
-    <w:lsdException w:name="Subtitle" w:qFormat="1"/>
-    <w:lsdException w:name="Salutation" w:semiHidden="1" w:unhideWhenUsed="1"/>
-    <w:lsdException w:name="Date" w:semiHidden="1" w:unhideWhenUsed="1"/>
-    <w:lsdException w:name="Body Text First Indent" w:semiHidden="1" w:unhideWhenUsed="1"/>
-    <w:lsdException w:name="Body Text First Indent 2" w:semiHidden="1" w:unhideWhenUsed="1"/>
-    <w:lsdException w:name="Note Heading" w:semiHidden="1" w:unhideWhenUsed="1"/>
-    <w:lsdException w:name="Body Text 2" w:semiHidden="1" w:unhideWhenUsed="1"/>
-    <w:lsdException w:name="Body Text 3" w:semiHidden="1" w:unhideWhenUsed="1"/>
-    <w:lsdException w:name="Body Text Indent 2" w:semiHidden="1" w:unhideWhenUsed="1"/>
-    <w:lsdException w:name="Body Text Indent 3" w:semiHidden="1" w:unhideWhenUsed="1"/>
-    <w:lsdException w:name="Block Text" w:semiHidden="1" w:unhideWhenUsed="1"/>
-    <w:lsdException w:name="Hyperlink" w:semiHidden="1" w:unhideWhenUsed="1"/>
-    <w:lsdException w:name="FollowedHyperlink" w:semiHidden="1" w:unhideWhenUsed="1"/>
-    <w:lsdException w:name="Strong" w:qFormat="1"/>
-    <w:lsdException w:name="Emphasis" w:qFormat="1"/>
-    <w:lsdException w:name="Document Map" w:semiHidden="1" w:unhideWhenUsed="1"/>
-    <w:lsdException w:name="Plain Text" w:semiHidden="1" w:unhideWhenUsed="1"/>
-    <w:lsdException w:name="E-mail Signature" w:semiHidden="1" w:unhideWhenUsed="1"/>
-    <w:lsdException w:name="HTML Top of Form" w:semiHidden="1" w:unhideWhenUsed="1"/>
-    <w:lsdException w:name="HTML Bottom of Form" w:semiHidden="1" w:unhideWhenUsed="1"/>
-    <w:lsdException w:name="Normal (Web)" w:semiHidden="1" w:unhideWhenUsed="1"/>
-    <w:lsdException w:name="HTML Acronym" w:semiHidden="1" w:unhideWhenUsed="1"/>
-    <w:lsdException w:name="HTML Address" w:semiHidden="1" w:unhideWhenUsed="1"/>
-    <w:lsdException w:name="HTML Cite" w:semiHidden="1" w:unhideWhenUsed="1"/>
-    <w:lsdException w:name="HTML Code" w:semiHidden="1" w:unhideWhenUsed="1"/>
-    <w:lsdException w:name="HTML Definition" w:semiHidden="1" w:unhideWhenUsed="1"/>
-    <w:lsdException w:name="HTML Keyboard" w:semiHidden="1" w:unhideWhenUsed="1"/>
-    <w:lsdException w:name="HTML Preformatted" w:semiHidden="1" w:unhideWhenUsed="1"/>
-    <w:lsdException w:name="HTML Sample" w:semiHidden="1" w:unhideWhenUsed="1"/>
-    <w:lsdException w:name="HTML Typewriter" w:semiHidden="1" w:unhideWhenUsed="1"/>
-    <w:lsdException w:name="HTML Variable" w:semiHidden="1" w:unhideWhenUsed="1"/>
-    <w:lsdException w:name="Normal Table" w:semiHidden="1" w:unhideWhenUsed="1"/>
-    <w:lsdException w:name="annotation subject" w:semiHidden="1" w:unhideWhenUsed="1"/>
-    <w:lsdException w:name="No List" w:semiHidden="1" w:unhideWhenUsed="1"/>
-    <w:lsdException w:name="Outline List 1" w:semiHidden="1" w:unhideWhenUsed="1"/>
-    <w:lsdException w:name="Outline List 2" w:semiHidden="1" w:unhideWhenUsed="1"/>
-    <w:lsdException w:name="Outline List 3" w:semiHidden="1" w:unhideWhenUsed="1"/>
-    <w:lsdException w:name="Table Simple 1" w:semiHidden="1" w:unhideWhenUsed="1"/>
-    <w:lsdException w:name="Table Simple 2" w:semiHidden="1" w:unhideWhenUsed="1"/>
-    <w:lsdException w:name="Table Simple 3" w:semiHidden="1" w:unhideWhenUsed="1"/>
-    <w:lsdException w:name="Table Classic 1" w:semiHidden="1" w:unhideWhenUsed="1"/>
-    <w:lsdException w:name="Table Classic 2" w:semiHidden="1" w:unhideWhenUsed="1"/>
-    <w:lsdException w:name="Table Classic 3" w:semiHidden="1" w:unhideWhenUsed="1"/>
-    <w:lsdException w:name="Table Classic 4" w:semiHidden="1" w:unhideWhenUsed="1"/>
-    <w:lsdException w:name="Table Colorful 1" w:semiHidden="1" w:unhideWhenUsed="1"/>
-    <w:lsdException w:name="Table Colorful 2" w:semiHidden="1" w:unhideWhenUsed="1"/>
-    <w:lsdException w:name="Table Colorful 3" w:semiHidden="1" w:unhideWhenUsed="1"/>
-    <w:lsdException w:name="Table Columns 1" w:semiHidden="1" w:unhideWhenUsed="1"/>
-    <w:lsdException w:name="Table Columns 2" w:semiHidden="1" w:unhideWhenUsed="1"/>
-    <w:lsdException w:name="Table Columns 3" w:semiHidden="1" w:unhideWhenUsed="1"/>
-    <w:lsdException w:name="Table Columns 4" w:semiHidden="1" w:unhideWhenUsed="1"/>
-    <w:lsdException w:name="Table Columns 5" w:semiHidden="1" w:unhideWhenUsed="1"/>
-    <w:lsdException w:name="Table Grid 1" w:semiHidden="1" w:unhideWhenUsed="1"/>
-    <w:lsdException w:name="Table Grid 2" w:semiHidden="1" w:unhideWhenUsed="1"/>
-    <w:lsdException w:name="Table Grid 3" w:semiHidden="1" w:unhideWhenUsed="1"/>
-    <w:lsdException w:name="Table Grid 4" w:semiHidden="1" w:unhideWhenUsed="1"/>
-    <w:lsdException w:name="Table Grid 5" w:semiHidden="1" w:unhideWhenUsed="1"/>
-    <w:lsdException w:name="Table Grid 6" w:semiHidden="1" w:unhideWhenUsed="1"/>
-    <w:lsdException w:name="Table Grid 7" w:semiHidden="1" w:unhideWhenUsed="1"/>
-    <w:lsdException w:name="Table Grid 8" w:semiHidden="1" w:unhideWhenUsed="1"/>
-    <w:lsdException w:name="Table List 1" w:semiHidden="1" w:unhideWhenUsed="1"/>
-    <w:lsdException w:name="Table List 2" w:semiHidden="1" w:unhideWhenUsed="1"/>
-    <w:lsdException w:name="Table List 3" w:semiHidden="1" w:unhideWhenUsed="1"/>
-    <w:lsdException w:name="Table List 4" w:semiHidden="1" w:unhideWhenUsed="1"/>
-    <w:lsdException w:name="Table List 5" w:semiHidden="1" w:unhideWhenUsed="1"/>
-    <w:lsdException w:name="Table List 6" w:semiHidden="1" w:unhideWhenUsed="1"/>
-    <w:lsdException w:name="Table List 7" w:semiHidden="1" w:unhideWhenUsed="1"/>
-    <w:lsdException w:name="Table List 8" w:semiHidden="1" w:unhideWhenUsed="1"/>
-    <w:lsdException w:name="Table 3D effects 1" w:semiHidden="1" w:unhideWhenUsed="1"/>
-    <w:lsdException w:name="Table 3D effects 2" w:semiHidden="1" w:unhideWhenUsed="1"/>
-    <w:lsdException w:name="Table 3D effects 3" w:semiHidden="1" w:unhideWhenUsed="1"/>
-    <w:lsdException w:name="Table Contemporary" w:semiHidden="1" w:unhideWhenUsed="1"/>
-    <w:lsdException w:name="Table Elegant" w:semiHidden="1" w:unhideWhenUsed="1"/>
-    <w:lsdException w:name="Table Professional" w:semiHidden="1" w:unhideWhenUsed="1"/>
-    <w:lsdException w:name="Table Subtle 1" w:semiHidden="1" w:unhideWhenUsed="1"/>
-    <w:lsdException w:name="Table Subtle 2" w:semiHidden="1" w:unhideWhenUsed="1"/>
-    <w:lsdException w:name="Table Web 1" w:semiHidden="1" w:unhideWhenUsed="1"/>
-    <w:lsdException w:name="Placeholder Text" w:semiHidden="1" w:uiPriority="99"/>
-    <w:lsdException w:name="No Spacing" w:uiPriority="1" w:qFormat="1"/>
-    <w:lsdException w:name="Light Shading" w:uiPriority="60"/>
-    <w:lsdException w:name="Light List" w:uiPriority="61"/>
-    <w:lsdException w:name="Light Grid" w:uiPriority="62"/>
-    <w:lsdException w:name="Medium Shading 1" w:uiPriority="63"/>
-    <w:lsdException w:name="Medium Shading 2" w:uiPriority="64"/>
-    <w:lsdException w:name="Medium List 1" w:uiPriority="65"/>
-    <w:lsdException w:name="Medium List 2" w:uiPriority="66"/>
-    <w:lsdException w:name="Medium Grid 1" w:uiPriority="67"/>
-    <w:lsdException w:name="Medium Grid 2" w:uiPriority="68"/>
-    <w:lsdException w:name="Medium Grid 3" w:uiPriority="69"/>
-    <w:lsdException w:name="Dark List" w:uiPriority="70"/>
-    <w:lsdException w:name="Colorful Shading" w:uiPriority="71"/>
-    <w:lsdException w:name="Colorful List" w:uiPriority="72"/>
-    <w:lsdException w:name="Colorful Grid" w:uiPriority="73"/>
-    <w:lsdException w:name="Light Shading Accent 1" w:uiPriority="60"/>
-    <w:lsdException w:name="Light List Accent 1" w:uiPriority="61"/>
-    <w:lsdException w:name="Light Grid Accent 1" w:uiPriority="62"/>
-    <w:lsdException w:name="Medium Shading 1 Accent 1" w:uiPriority="63"/>
-    <w:lsdException w:name="Medium Shading 2 Accent 1" w:uiPriority="64"/>
-    <w:lsdException w:name="Medium List 1 Accent 1" w:uiPriority="65"/>
-    <w:lsdException w:name="Revision" w:semiHidden="1" w:uiPriority="99"/>
-    <w:lsdException w:name="List Paragraph" w:uiPriority="34" w:qFormat="1"/>
-    <w:lsdException w:name="Quote" w:uiPriority="29" w:qFormat="1"/>
-    <w:lsdException w:name="Intense Quote" w:uiPriority="30" w:qFormat="1"/>
-    <w:lsdException w:name="Medium List 2 Accent 1" w:uiPriority="66"/>
-    <w:lsdException w:name="Medium Grid 1 Accent 1" w:uiPriority="67"/>
-    <w:lsdException w:name="Medium Grid 2 Accent 1" w:uiPriority="68"/>
-    <w:lsdException w:name="Medium Grid 3 Accent 1" w:uiPriority="69"/>
-    <w:lsdException w:name="Dark List Accent 1" w:uiPriority="70"/>
-    <w:lsdException w:name="Colorful Shading Accent 1" w:uiPriority="71"/>
-    <w:lsdException w:name="Colorful List Accent 1" w:uiPriority="72"/>
-    <w:lsdException w:name="Colorful Grid Accent 1" w:uiPriority="73"/>
-    <w:lsdException w:name="Light Shading Accent 2" w:uiPriority="60"/>
-    <w:lsdException w:name="Light List Accent 2" w:uiPriority="61"/>
-    <w:lsdException w:name="Light Grid Accent 2" w:uiPriority="62"/>
-    <w:lsdException w:name="Medium Shading 1 Accent 2" w:uiPriority="63"/>
-    <w:lsdException w:name="Medium Shading 2 Accent 2" w:uiPriority="64"/>
-    <w:lsdException w:name="Medium List 1 Accent 2" w:uiPriority="65"/>
-    <w:lsdException w:name="Medium List 2 Accent 2" w:uiPriority="66"/>
-    <w:lsdException w:name="Medium Grid 1 Accent 2" w:uiPriority="67"/>
-    <w:lsdException w:name="Medium Grid 2 Accent 2" w:uiPriority="68"/>
-    <w:lsdException w:name="Medium Grid 3 Accent 2" w:uiPriority="69"/>
-    <w:lsdException w:name="Dark List Accent 2" w:uiPriority="70"/>
-    <w:lsdException w:name="Colorful Shading Accent 2" w:uiPriority="71"/>
-    <w:lsdException w:name="Colorful List Accent 2" w:uiPriority="72"/>
-    <w:lsdException w:name="Colorful Grid Accent 2" w:uiPriority="73"/>
-    <w:lsdException w:name="Light Shading Accent 3" w:uiPriority="60"/>
-    <w:lsdException w:name="Light List Accent 3" w:uiPriority="61"/>
-    <w:lsdException w:name="Light Grid Accent 3" w:uiPriority="62"/>
-    <w:lsdException w:name="Medium Shading 1 Accent 3" w:uiPriority="63"/>
-    <w:lsdException w:name="Medium Shading 2 Accent 3" w:uiPriority="64"/>
-    <w:lsdException w:name="Medium List 1 Accent 3" w:uiPriority="65"/>
-    <w:lsdException w:name="Medium List 2 Accent 3" w:uiPriority="66"/>
-    <w:lsdException w:name="Medium Grid 1 Accent 3" w:uiPriority="67"/>
-    <w:lsdException w:name="Medium Grid 2 Accent 3" w:uiPriority="68"/>
-    <w:lsdException w:name="Medium Grid 3 Accent 3" w:uiPriority="69"/>
-    <w:lsdException w:name="Dark List Accent 3" w:uiPriority="70"/>
-    <w:lsdException w:name="Colorful Shading Accent 3" w:uiPriority="71"/>
-    <w:lsdException w:name="Colorful List Accent 3" w:uiPriority="72"/>
-    <w:lsdException w:name="Colorful Grid Accent 3" w:uiPriority="73"/>
-    <w:lsdException w:name="Light Shading Accent 4" w:uiPriority="60"/>
-    <w:lsdException w:name="Light List Accent 4" w:uiPriority="61"/>
-    <w:lsdException w:name="Light Grid Accent 4" w:uiPriority="62"/>
-    <w:lsdException w:name="Medium Shading 1 Accent 4" w:uiPriority="63"/>
-    <w:lsdException w:name="Medium Shading 2 Accent 4" w:uiPriority="64"/>
-    <w:lsdException w:name="Medium List 1 Accent 4" w:uiPriority="65"/>
-    <w:lsdException w:name="Medium List 2 Accent 4" w:uiPriority="66"/>
-    <w:lsdException w:name="Medium Grid 1 Accent 4" w:uiPriority="67"/>
-    <w:lsdException w:name="Medium Grid 2 Accent 4" w:uiPriority="68"/>
-    <w:lsdException w:name="Medium Grid 3 Accent 4" w:uiPriority="69"/>
-    <w:lsdException w:name="Dark List Accent 4" w:uiPriority="70"/>
-    <w:lsdException w:name="Colorful Shading Accent 4" w:uiPriority="71"/>
-    <w:lsdException w:name="Colorful List Accent 4" w:uiPriority="72"/>
-    <w:lsdException w:name="Colorful Grid Accent 4" w:uiPriority="73"/>
-    <w:lsdException w:name="Light Shading Accent 5" w:uiPriority="60"/>
-    <w:lsdException w:name="Light List Accent 5" w:uiPriority="61"/>
-    <w:lsdException w:name="Light Grid Accent 5" w:uiPriority="62"/>
-    <w:lsdException w:name="Medium Shading 1 Accent 5" w:uiPriority="63"/>
-    <w:lsdException w:name="Medium Shading 2 Accent 5" w:uiPriority="64"/>
-    <w:lsdException w:name="Medium List 1 Accent 5" w:uiPriority="65"/>
-    <w:lsdException w:name="Medium List 2 Accent 5" w:uiPriority="66"/>
-    <w:lsdException w:name="Medium Grid 1 Accent 5" w:uiPriority="67"/>
-    <w:lsdException w:name="Medium Grid 2 Accent 5" w:uiPriority="68"/>
-    <w:lsdException w:name="Medium Grid 3 Accent 5" w:uiPriority="69"/>
-    <w:lsdException w:name="Dark List Accent 5" w:uiPriority="70"/>
-    <w:lsdException w:name="Colorful Shading Accent 5" w:uiPriority="71"/>
-    <w:lsdException w:name="Colorful List Accent 5" w:uiPriority="72"/>
-    <w:lsdException w:name="Colorful Grid Accent 5" w:uiPriority="73"/>
-    <w:lsdException w:name="Light Shading Accent 6" w:uiPriority="60"/>
-    <w:lsdException w:name="Light List Accent 6" w:uiPriority="61"/>
-    <w:lsdException w:name="Light Grid Accent 6" w:uiPriority="62"/>
-    <w:lsdException w:name="Medium Shading 1 Accent 6" w:uiPriority="63"/>
-    <w:lsdException w:name="Medium Shading 2 Accent 6" w:uiPriority="64"/>
-    <w:lsdException w:name="Medium List 1 Accent 6" w:uiPriority="65"/>
-    <w:lsdException w:name="Medium List 2 Accent 6" w:uiPriority="66"/>
-    <w:lsdException w:name="Medium Grid 1 Accent 6" w:uiPriority="67"/>
-    <w:lsdException w:name="Medium Grid 2 Accent 6" w:uiPriority="68"/>
-    <w:lsdException w:name="Medium Grid 3 Accent 6" w:uiPriority="69"/>
-    <w:lsdException w:name="Dark List Accent 6" w:uiPriority="70"/>
-    <w:lsdException w:name="Colorful Shading Accent 6" w:uiPriority="71"/>
-    <w:lsdException w:name="Colorful List Accent 6" w:uiPriority="72"/>
-    <w:lsdException w:name="Colorful Grid Accent 6" w:uiPriority="73"/>
-    <w:lsdException w:name="Subtle Emphasis" w:uiPriority="19" w:qFormat="1"/>
-    <w:lsdException w:name="Intense Emphasis" w:uiPriority="21" w:qFormat="1"/>
-    <w:lsdException w:name="Subtle Reference" w:uiPriority="31" w:qFormat="1"/>
-    <w:lsdException w:name="Intense Reference" w:uiPriority="32" w:qFormat="1"/>
-    <w:lsdException w:name="Book Title" w:uiPriority="33" w:qFormat="1"/>
-    <w:lsdException w:name="Bibliography" w:semiHidden="1" w:uiPriority="37" w:unhideWhenUsed="1"/>
-    <w:lsdException w:name="TOC Heading" w:semiHidden="1" w:uiPriority="39" w:unhideWhenUsed="1" w:qFormat="1"/>
-    <w:lsdException w:name="Plain Table 1" w:uiPriority="41"/>
-    <w:lsdException w:name="Plain Table 2" w:uiPriority="42"/>
-    <w:lsdException w:name="Plain Table 3" w:uiPriority="43"/>
-    <w:lsdException w:name="Plain Table 4" w:uiPriority="44"/>
-    <w:lsdException w:name="Plain Table 5" w:uiPriority="45"/>
-    <w:lsdException w:name="Grid Table Light" w:uiPriority="40"/>
-    <w:lsdException w:name="Grid Table 1 Light" w:uiPriority="46"/>
-    <w:lsdException w:name="Grid Table 2" w:uiPriority="47"/>
-    <w:lsdException w:name="Grid Table 3" w:uiPriority="48"/>
-    <w:lsdException w:name="Grid Table 4" w:uiPriority="49"/>
-    <w:lsdException w:name="Grid Table 5 Dark" w:uiPriority="50"/>
-    <w:lsdException w:name="Grid Table 6 Colorful" w:uiPriority="51"/>
-    <w:lsdException w:name="Grid Table 7 Colorful" w:uiPriority="52"/>
-    <w:lsdException w:name="Grid Table 1 Light Accent 1" w:uiPriority="46"/>
-    <w:lsdException w:name="Grid Table 2 Accent 1" w:uiPriority="47"/>
-    <w:lsdException w:name="Grid Table 3 Accent 1" w:uiPriority="48"/>
-    <w:lsdException w:name="Grid Table 4 Accent 1" w:uiPriority="49"/>
-    <w:lsdException w:name="Grid Table 5 Dark Accent 1" w:uiPriority="50"/>
-    <w:lsdException w:name="Grid Table 6 Colorful Accent 1" w:uiPriority="51"/>
-    <w:lsdException w:name="Grid Table 7 Colorful Accent 1" w:uiPriority="52"/>
-    <w:lsdException w:name="Grid Table 1 Light Accent 2" w:uiPriority="46"/>
-    <w:lsdException w:name="Grid Table 2 Accent 2" w:uiPriority="47"/>
-    <w:lsdException w:name="Grid Table 3 Accent 2" w:uiPriority="48"/>
-    <w:lsdException w:name="Grid Table 4 Accent 2" w:uiPriority="49"/>
-    <w:lsdException w:name="Grid Table 5 Dark Accent 2" w:uiPriority="50"/>
-    <w:lsdException w:name="Grid Table 6 Colorful Accent 2" w:uiPriority="51"/>
-    <w:lsdException w:name="Grid Table 7 Colorful Accent 2" w:uiPriority="52"/>
-    <w:lsdException w:name="Grid Table 1 Light Accent 3" w:uiPriority="46"/>
-    <w:lsdException w:name="Grid Table 2 Accent 3" w:uiPriority="47"/>
-    <w:lsdException w:name="Grid Table 3 Accent 3" w:uiPriority="48"/>
-    <w:lsdException w:name="Grid Table 4 Accent 3" w:uiPriority="49"/>
-    <w:lsdException w:name="Grid Table 5 Dark Accent 3" w:uiPriority="50"/>
-    <w:lsdException w:name="Grid Table 6 Colorful Accent 3" w:uiPriority="51"/>
-    <w:lsdException w:name="Grid Table 7 Colorful Accent 3" w:uiPriority="52"/>
-    <w:lsdException w:name="Grid Table 1 Light Accent 4" w:uiPriority="46"/>
-    <w:lsdException w:name="Grid Table 2 Accent 4" w:uiPriority="47"/>
-    <w:lsdException w:name="Grid Table 3 Accent 4" w:uiPriority="48"/>
-    <w:lsdException w:name="Grid Table 4 Accent 4" w:uiPriority="49"/>
-    <w:lsdException w:name="Grid Table 5 Dark Accent 4" w:uiPriority="50"/>
-    <w:lsdException w:name="Grid Table 6 Colorful Accent 4" w:uiPriority="51"/>
-    <w:lsdException w:name="Grid Table 7 Colorful Accent 4" w:uiPriority="52"/>
-    <w:lsdException w:name="Grid Table 1 Light Accent 5" w:uiPriority="46"/>
-    <w:lsdException w:name="Grid Table 2 Accent 5" w:uiPriority="47"/>
-    <w:lsdException w:name="Grid Table 3 Accent 5" w:uiPriority="48"/>
-    <w:lsdException w:name="Grid Table 4 Accent 5" w:uiPriority="49"/>
-    <w:lsdException w:name="Grid Table 5 Dark Accent 5" w:uiPriority="50"/>
-    <w:lsdException w:name="Grid Table 6 Colorful Accent 5" w:uiPriority="51"/>
-    <w:lsdException w:name="Grid Table 7 Colorful Accent 5" w:uiPriority="52"/>
-    <w:lsdException w:name="Grid Table 1 Light Accent 6" w:uiPriority="46"/>
-    <w:lsdException w:name="Grid Table 2 Accent 6" w:uiPriority="47"/>
-    <w:lsdException w:name="Grid Table 3 Accent 6" w:uiPriority="48"/>
-    <w:lsdException w:name="Grid Table 4 Accent 6" w:uiPriority="49"/>
-    <w:lsdException w:name="Grid Table 5 Dark Accent 6" w:uiPriority="50"/>
-    <w:lsdException w:name="Grid Table 6 Colorful Accent 6" w:uiPriority="51"/>
-    <w:lsdException w:name="Grid Table 7 Colorful Accent 6" w:uiPriority="52"/>
-    <w:lsdException w:name="List Table 1 Light" w:uiPriority="46"/>
-    <w:lsdException w:name="List Table 2" w:uiPriority="47"/>
-    <w:lsdException w:name="List Table 3" w:uiPriority="48"/>
-    <w:lsdException w:name="List Table 4" w:uiPriority="49"/>
-    <w:lsdException w:name="List Table 5 Dark" w:uiPriority="50"/>
-    <w:lsdException w:name="List Table 6 Colorful" w:uiPriority="51"/>
-    <w:lsdException w:name="List Table 7 Colorful" w:uiPriority="52"/>
-    <w:lsdException w:name="List Table 1 Light Accent 1" w:uiPriority="46"/>
-    <w:lsdException w:name="List Table 2 Accent 1" w:uiPriority="47"/>
-    <w:lsdException w:name="List Table 3 Accent 1" w:uiPriority="48"/>
-    <w:lsdException w:name="List Table 4 Accent 1" w:uiPriority="49"/>
-    <w:lsdException w:name="List Table 5 Dark Accent 1" w:uiPriority="50"/>
-    <w:lsdException w:name="List Table 6 Colorful Accent 1" w:uiPriority="51"/>
-    <w:lsdException w:name="List Table 7 Colorful Accent 1" w:uiPriority="52"/>
-    <w:lsdException w:name="List Table 1 Light Accent 2" w:uiPriority="46"/>
-    <w:lsdException w:name="List Table 2 Accent 2" w:uiPriority="47"/>
-    <w:lsdException w:name="List Table 3 Accent 2" w:uiPriority="48"/>
-    <w:lsdException w:name="List Table 4 Accent 2" w:uiPriority="49"/>
-    <w:lsdException w:name="List Table 5 Dark Accent 2" w:uiPriority="50"/>
-    <w:lsdException w:name="List Table 6 Colorful Accent 2" w:uiPriority="51"/>
-    <w:lsdException w:name="List Table 7 Colorful Accent 2" w:uiPriority="52"/>
-    <w:lsdException w:name="List Table 1 Light Accent 3" w:uiPriority="46"/>
-    <w:lsdException w:name="List Table 2 Accent 3" w:uiPriority="47"/>
-    <w:lsdException w:name="List Table 3 Accent 3" w:uiPriority="48"/>
-    <w:lsdException w:name="List Table 4 Accent 3" w:uiPriority="49"/>
-    <w:lsdException w:name="List Table 5 Dark Accent 3" w:uiPriority="50"/>
-    <w:lsdException w:name="List Table 6 Colorful Accent 3" w:uiPriority="51"/>
-    <w:lsdException w:name="List Table 7 Colorful Accent 3" w:uiPriority="52"/>
-    <w:lsdException w:name="List Table 1 Light Accent 4" w:uiPriority="46"/>
-    <w:lsdException w:name="List Table 2 Accent 4" w:uiPriority="47"/>
-    <w:lsdException w:name="List Table 3 Accent 4" w:uiPriority="48"/>
-    <w:lsdException w:name="List Table 4 Accent 4" w:uiPriority="49"/>
-    <w:lsdException w:name="List Table 5 Dark Accent 4" w:uiPriority="50"/>
-    <w:lsdException w:name="List Table 6 Colorful Accent 4" w:uiPriority="51"/>
-    <w:lsdException w:name="List Table 7 Colorful Accent 4" w:uiPriority="52"/>
-    <w:lsdException w:name="List Table 1 Light Accent 5" w:uiPriority="46"/>
-    <w:lsdException w:name="List Table 2 Accent 5" w:uiPriority="47"/>
-    <w:lsdException w:name="List Table 3 Accent 5" w:uiPriority="48"/>
-    <w:lsdException w:name="List Table 4 Accent 5" w:uiPriority="49"/>
-    <w:lsdException w:name="List Table 5 Dark Accent 5" w:uiPriority="50"/>
-    <w:lsdException w:name="List Table 6 Colorful Accent 5" w:uiPriority="51"/>
-    <w:lsdException w:name="List Table 7 Colorful Accent 5" w:uiPriority="52"/>
-    <w:lsdException w:name="List Table 1 Light Accent 6" w:uiPriority="46"/>
-    <w:lsdException w:name="List Table 2 Accent 6" w:uiPriority="47"/>
-    <w:lsdException w:name="List Table 3 Accent 6" w:uiPriority="48"/>
-    <w:lsdException w:name="List Table 4 Accent 6" w:uiPriority="49"/>
-    <w:lsdException w:name="List Table 5 Dark Accent 6" w:uiPriority="50"/>
-    <w:lsdException w:name="List Table 6 Colorful Accent 6" w:uiPriority="51"/>
-    <w:lsdException w:name="List Table 7 Colorful Accent 6" w:uiPriority="52"/>
-    <w:lsdException w:name="Mention" w:semiHidden="1" w:uiPriority="99" w:unhideWhenUsed="1"/>
-    <w:lsdException w:name="Smart Hyperlink" w:semiHidden="1" w:uiPriority="99" w:unhideWhenUsed="1"/>
-    <w:lsdException w:name="Hashtag" w:semiHidden="1" w:uiPriority="99" w:unhideWhenUsed="1"/>
-    <w:lsdException w:name="Unresolved Mention" w:semiHidden="1" w:uiPriority="99" w:unhideWhenUsed="1"/>
-    <w:lsdException w:name="Smart Link" w:semiHidden="1" w:uiPriority="99" w:unhideWhenUsed="1"/>
+  <w:latentStyles w:defLockedState="0" w:defUIPriority="0" w:defSemiHidden="1" w:defUnhideWhenUsed="1" w:defQFormat="0" w:count="267">
+    <w:lsdException w:name="Normal" w:semiHidden="0" w:unhideWhenUsed="0" w:qFormat="1"/>
+    <w:lsdException w:name="heading 1" w:semiHidden="0" w:unhideWhenUsed="0" w:qFormat="1"/>
+    <w:lsdException w:name="heading 2" w:qFormat="1"/>
+    <w:lsdException w:name="heading 3" w:qFormat="1"/>
+    <w:lsdException w:name="heading 4" w:qFormat="1"/>
+    <w:lsdException w:name="heading 5" w:qFormat="1"/>
+    <w:lsdException w:name="heading 6" w:qFormat="1"/>
+    <w:lsdException w:name="heading 7" w:qFormat="1"/>
+    <w:lsdException w:name="heading 8" w:qFormat="1"/>
+    <w:lsdException w:name="heading 9" w:qFormat="1"/>
+    <w:lsdException w:name="caption" w:qFormat="1"/>
+    <w:lsdException w:name="table of authorities" w:semiHidden="0" w:unhideWhenUsed="0"/>
+    <w:lsdException w:name="List" w:semiHidden="0" w:unhideWhenUsed="0"/>
+    <w:lsdException w:name="List Bullet" w:semiHidden="0" w:unhideWhenUsed="0"/>
+    <w:lsdException w:name="Title" w:semiHidden="0" w:unhideWhenUsed="0" w:qFormat="1"/>
+    <w:lsdException w:name="List Continue 2" w:semiHidden="0" w:unhideWhenUsed="0"/>
+    <w:lsdException w:name="List Continue 3" w:semiHidden="0" w:unhideWhenUsed="0"/>
+    <w:lsdException w:name="List Continue 4" w:semiHidden="0" w:unhideWhenUsed="0"/>
+    <w:lsdException w:name="List Continue 5" w:semiHidden="0" w:unhideWhenUsed="0"/>
+    <w:lsdException w:name="Subtitle" w:semiHidden="0" w:unhideWhenUsed="0" w:qFormat="1"/>
+    <w:lsdException w:name="Strong" w:semiHidden="0" w:unhideWhenUsed="0" w:qFormat="1"/>
+    <w:lsdException w:name="Emphasis" w:semiHidden="0" w:unhideWhenUsed="0" w:qFormat="1"/>
+    <w:lsdException w:name="Table Web 2" w:semiHidden="0" w:unhideWhenUsed="0"/>
+    <w:lsdException w:name="Table Web 3" w:semiHidden="0" w:unhideWhenUsed="0"/>
+    <w:lsdException w:name="Balloon Text" w:semiHidden="0" w:unhideWhenUsed="0"/>
+    <w:lsdException w:name="Table Grid" w:semiHidden="0" w:unhideWhenUsed="0"/>
+    <w:lsdException w:name="Table Theme" w:semiHidden="0" w:unhideWhenUsed="0"/>
+    <w:lsdException w:name="Placeholder Text" w:uiPriority="99" w:unhideWhenUsed="0"/>
+    <w:lsdException w:name="No Spacing" w:semiHidden="0" w:uiPriority="1" w:unhideWhenUsed="0" w:qFormat="1"/>
+    <w:lsdException w:name="Light Shading" w:semiHidden="0" w:uiPriority="60" w:unhideWhenUsed="0"/>
+    <w:lsdException w:name="Light List" w:semiHidden="0" w:uiPriority="61" w:unhideWhenUsed="0"/>
+    <w:lsdException w:name="Light Grid" w:semiHidden="0" w:uiPriority="62" w:unhideWhenUsed="0"/>
+    <w:lsdException w:name="Medium Shading 1" w:semiHidden="0" w:uiPriority="63" w:unhideWhenUsed="0"/>
+    <w:lsdException w:name="Medium Shading 2" w:semiHidden="0" w:uiPriority="64" w:unhideWhenUsed="0"/>
+    <w:lsdException w:name="Medium List 1" w:semiHidden="0" w:uiPriority="65" w:unhideWhenUsed="0"/>
+    <w:lsdException w:name="Medium List 2" w:semiHidden="0" w:uiPriority="66" w:unhideWhenUsed="0"/>
+    <w:lsdException w:name="Medium Grid 1" w:semiHidden="0" w:uiPriority="67" w:unhideWhenUsed="0"/>
+    <w:lsdException w:name="Medium Grid 2" w:semiHidden="0" w:uiPriority="68" w:unhideWhenUsed="0"/>
+    <w:lsdException w:name="Medium Grid 3" w:semiHidden="0" w:uiPriority="69" w:unhideWhenUsed="0"/>
+    <w:lsdException w:name="Dark List" w:semiHidden="0" w:uiPriority="70" w:unhideWhenUsed="0"/>
+    <w:lsdException w:name="Colorful Shading" w:semiHidden="0" w:uiPriority="71" w:unhideWhenUsed="0"/>
+    <w:lsdException w:name="Colorful List" w:semiHidden="0" w:uiPriority="72" w:unhideWhenUsed="0"/>
+    <w:lsdException w:name="Colorful Grid" w:semiHidden="0" w:uiPriority="73" w:unhideWhenUsed="0"/>
+    <w:lsdException w:name="Light Shading Accent 1" w:semiHidden="0" w:uiPriority="60" w:unhideWhenUsed="0"/>
+    <w:lsdException w:name="Light List Accent 1" w:semiHidden="0" w:uiPriority="61" w:unhideWhenUsed="0"/>
+    <w:lsdException w:name="Light Grid Accent 1" w:semiHidden="0" w:uiPriority="62" w:unhideWhenUsed="0"/>
+    <w:lsdException w:name="Medium Shading 1 Accent 1" w:semiHidden="0" w:uiPriority="63" w:unhideWhenUsed="0"/>
+    <w:lsdException w:name="Medium Shading 2 Accent 1" w:semiHidden="0" w:uiPriority="64" w:unhideWhenUsed="0"/>
+    <w:lsdException w:name="Medium List 1 Accent 1" w:semiHidden="0" w:uiPriority="65" w:unhideWhenUsed="0"/>
+    <w:lsdException w:name="Revision" w:uiPriority="99" w:unhideWhenUsed="0"/>
+    <w:lsdException w:name="List Paragraph" w:semiHidden="0" w:uiPriority="34" w:unhideWhenUsed="0" w:qFormat="1"/>
+    <w:lsdException w:name="Quote" w:semiHidden="0" w:uiPriority="29" w:unhideWhenUsed="0" w:qFormat="1"/>
+    <w:lsdException w:name="Intense Quote" w:semiHidden="0" w:uiPriority="30" w:unhideWhenUsed="0" w:qFormat="1"/>
+    <w:lsdException w:name="Medium List 2 Accent 1" w:semiHidden="0" w:uiPriority="66" w:unhideWhenUsed="0"/>
+    <w:lsdException w:name="Medium Grid 1 Accent 1" w:semiHidden="0" w:uiPriority="67" w:unhideWhenUsed="0"/>
+    <w:lsdException w:name="Medium Grid 2 Accent 1" w:semiHidden="0" w:uiPriority="68" w:unhideWhenUsed="0"/>
+    <w:lsdException w:name="Medium Grid 3 Accent 1" w:semiHidden="0" w:uiPriority="69" w:unhideWhenUsed="0"/>
+    <w:lsdException w:name="Dark List Accent 1" w:semiHidden="0" w:uiPriority="70" w:unhideWhenUsed="0"/>
+    <w:lsdException w:name="Colorful Shading Accent 1" w:semiHidden="0" w:uiPriority="71" w:unhideWhenUsed="0"/>
+    <w:lsdException w:name="Colorful List Accent 1" w:semiHidden="0" w:uiPriority="72" w:unhideWhenUsed="0"/>
+    <w:lsdException w:name="Colorful Grid Accent 1" w:semiHidden="0" w:uiPriority="73" w:unhideWhenUsed="0"/>
+    <w:lsdException w:name="Light Shading Accent 2" w:semiHidden="0" w:uiPriority="60" w:unhideWhenUsed="0"/>
+    <w:lsdException w:name="Light List Accent 2" w:semiHidden="0" w:uiPriority="61" w:unhideWhenUsed="0"/>
+    <w:lsdException w:name="Light Grid Accent 2" w:semiHidden="0" w:uiPriority="62" w:unhideWhenUsed="0"/>
+    <w:lsdException w:name="Medium Shading 1 Accent 2" w:semiHidden="0" w:uiPriority="63" w:unhideWhenUsed="0"/>
+    <w:lsdException w:name="Medium Shading 2 Accent 2" w:semiHidden="0" w:uiPriority="64" w:unhideWhenUsed="0"/>
+    <w:lsdException w:name="Medium List 1 Accent 2" w:semiHidden="0" w:uiPriority="65" w:unhideWhenUsed="0"/>
+    <w:lsdException w:name="Medium List 2 Accent 2" w:semiHidden="0" w:uiPriority="66" w:unhideWhenUsed="0"/>
+    <w:lsdException w:name="Medium Grid 1 Accent 2" w:semiHidden="0" w:uiPriority="67" w:unhideWhenUsed="0"/>
+    <w:lsdException w:name="Medium Grid 2 Accent 2" w:semiHidden="0" w:uiPriority="68" w:unhideWhenUsed="0"/>
+    <w:lsdException w:name="Medium Grid 3 Accent 2" w:semiHidden="0" w:uiPriority="69" w:unhideWhenUsed="0"/>
+    <w:lsdException w:name="Dark List Accent 2" w:semiHidden="0" w:uiPriority="70" w:unhideWhenUsed="0"/>
+    <w:lsdException w:name="Colorful Shading Accent 2" w:semiHidden="0" w:uiPriority="71" w:unhideWhenUsed="0"/>
+    <w:lsdException w:name="Colorful List Accent 2" w:semiHidden="0" w:uiPriority="72" w:unhideWhenUsed="0"/>
+    <w:lsdException w:name="Colorful Grid Accent 2" w:semiHidden="0" w:uiPriority="73" w:unhideWhenUsed="0"/>
+    <w:lsdException w:name="Light Shading Accent 3" w:semiHidden="0" w:uiPriority="60" w:unhideWhenUsed="0"/>
+    <w:lsdException w:name="Light List Accent 3" w:semiHidden="0" w:uiPriority="61" w:unhideWhenUsed="0"/>
+    <w:lsdException w:name="Light Grid Accent 3" w:semiHidden="0" w:uiPriority="62" w:unhideWhenUsed="0"/>
+    <w:lsdException w:name="Medium Shading 1 Accent 3" w:semiHidden="0" w:uiPriority="63" w:unhideWhenUsed="0"/>
+    <w:lsdException w:name="Medium Shading 2 Accent 3" w:semiHidden="0" w:uiPriority="64" w:unhideWhenUsed="0"/>
+    <w:lsdException w:name="Medium List 1 Accent 3" w:semiHidden="0" w:uiPriority="65" w:unhideWhenUsed="0"/>
+    <w:lsdException w:name="Medium List 2 Accent 3" w:semiHidden="0" w:uiPriority="66" w:unhideWhenUsed="0"/>
+    <w:lsdException w:name="Medium Grid 1 Accent 3" w:semiHidden="0" w:uiPriority="67" w:unhideWhenUsed="0"/>
+    <w:lsdException w:name="Medium Grid 2 Accent 3" w:semiHidden="0" w:uiPriority="68" w:unhideWhenUsed="0"/>
+    <w:lsdException w:name="Medium Grid 3 Accent 3" w:semiHidden="0" w:uiPriority="69" w:unhideWhenUsed="0"/>
+    <w:lsdException w:name="Dark List Accent 3" w:semiHidden="0" w:uiPriority="70" w:unhideWhenUsed="0"/>
+    <w:lsdException w:name="Colorful Shading Accent 3" w:semiHidden="0" w:uiPriority="71" w:unhideWhenUsed="0"/>
+    <w:lsdException w:name="Colorful List Accent 3" w:semiHidden="0" w:uiPriority="72" w:unhideWhenUsed="0"/>
+    <w:lsdException w:name="Colorful Grid Accent 3" w:semiHidden="0" w:uiPriority="73" w:unhideWhenUsed="0"/>
+    <w:lsdException w:name="Light Shading Accent 4" w:semiHidden="0" w:uiPriority="60" w:unhideWhenUsed="0"/>
+    <w:lsdException w:name="Light List Accent 4" w:semiHidden="0" w:uiPriority="61" w:unhideWhenUsed="0"/>
+    <w:lsdException w:name="Light Grid Accent 4" w:semiHidden="0" w:uiPriority="62" w:unhideWhenUsed="0"/>
+    <w:lsdException w:name="Medium Shading 1 Accent 4" w:semiHidden="0" w:uiPriority="63" w:unhideWhenUsed="0"/>
+    <w:lsdException w:name="Medium Shading 2 Accent 4" w:semiHidden="0" w:uiPriority="64" w:unhideWhenUsed="0"/>
+    <w:lsdException w:name="Medium List 1 Accent 4" w:semiHidden="0" w:uiPriority="65" w:unhideWhenUsed="0"/>
+    <w:lsdException w:name="Medium List 2 Accent 4" w:semiHidden="0" w:uiPriority="66" w:unhideWhenUsed="0"/>
+    <w:lsdException w:name="Medium Grid 1 Accent 4" w:semiHidden="0" w:uiPriority="67" w:unhideWhenUsed="0"/>
+    <w:lsdException w:name="Medium Grid 2 Accent 4" w:semiHidden="0" w:uiPriority="68" w:unhideWhenUsed="0"/>
+    <w:lsdException w:name="Medium Grid 3 Accent 4" w:semiHidden="0" w:uiPriority="69" w:unhideWhenUsed="0"/>
+    <w:lsdException w:name="Dark List Accent 4" w:semiHidden="0" w:uiPriority="70" w:unhideWhenUsed="0"/>
+    <w:lsdException w:name="Colorful Shading Accent 4" w:semiHidden="0" w:uiPriority="71" w:unhideWhenUsed="0"/>
+    <w:lsdException w:name="Colorful List Accent 4" w:semiHidden="0" w:uiPriority="72" w:unhideWhenUsed="0"/>
+    <w:lsdException w:name="Colorful Grid Accent 4" w:semiHidden="0" w:uiPriority="73" w:unhideWhenUsed="0"/>
+    <w:lsdException w:name="Light Shading Accent 5" w:semiHidden="0" w:uiPriority="60" w:unhideWhenUsed="0"/>
+    <w:lsdException w:name="Light List Accent 5" w:semiHidden="0" w:uiPriority="61" w:unhideWhenUsed="0"/>
+    <w:lsdException w:name="Light Grid Accent 5" w:semiHidden="0" w:uiPriority="62" w:unhideWhenUsed="0"/>
+    <w:lsdException w:name="Medium Shading 1 Accent 5" w:semiHidden="0" w:uiPriority="63" w:unhideWhenUsed="0"/>
+    <w:lsdException w:name="Medium Shading 2 Accent 5" w:semiHidden="0" w:uiPriority="64" w:unhideWhenUsed="0"/>
+    <w:lsdException w:name="Medium List 1 Accent 5" w:semiHidden="0" w:uiPriority="65" w:unhideWhenUsed="0"/>
+    <w:lsdException w:name="Medium List 2 Accent 5" w:semiHidden="0" w:uiPriority="66" w:unhideWhenUsed="0"/>
+    <w:lsdException w:name="Medium Grid 1 Accent 5" w:semiHidden="0" w:uiPriority="67" w:unhideWhenUsed="0"/>
+    <w:lsdException w:name="Medium Grid 2 Accent 5" w:semiHidden="0" w:uiPriority="68" w:unhideWhenUsed="0"/>
+    <w:lsdException w:name="Medium Grid 3 Accent 5" w:semiHidden="0" w:uiPriority="69" w:unhideWhenUsed="0"/>
+    <w:lsdException w:name="Dark List Accent 5" w:semiHidden="0" w:uiPriority="70" w:unhideWhenUsed="0"/>
+    <w:lsdException w:name="Colorful Shading Accent 5" w:semiHidden="0" w:uiPriority="71" w:unhideWhenUsed="0"/>
+    <w:lsdException w:name="Colorful List Accent 5" w:semiHidden="0" w:uiPriority="72" w:unhideWhenUsed="0"/>
+    <w:lsdException w:name="Colorful Grid Accent 5" w:semiHidden="0" w:uiPriority="73" w:unhideWhenUsed="0"/>
+    <w:lsdException w:name="Light Shading Accent 6" w:semiHidden="0" w:uiPriority="60" w:unhideWhenUsed="0"/>
+    <w:lsdException w:name="Light List Accent 6" w:semiHidden="0" w:uiPriority="61" w:unhideWhenUsed="0"/>
+    <w:lsdException w:name="Light Grid Accent 6" w:semiHidden="0" w:uiPriority="62" w:unhideWhenUsed="0"/>
+    <w:lsdException w:name="Medium Shading 1 Accent 6" w:semiHidden="0" w:uiPriority="63" w:unhideWhenUsed="0"/>
+    <w:lsdException w:name="Medium Shading 2 Accent 6" w:semiHidden="0" w:uiPriority="64" w:unhideWhenUsed="0"/>
+    <w:lsdException w:name="Medium List 1 Accent 6" w:semiHidden="0" w:uiPriority="65" w:unhideWhenUsed="0"/>
+    <w:lsdException w:name="Medium List 2 Accent 6" w:semiHidden="0" w:uiPriority="66" w:unhideWhenUsed="0"/>
+    <w:lsdException w:name="Medium Grid 1 Accent 6" w:semiHidden="0" w:uiPriority="67" w:unhideWhenUsed="0"/>
+    <w:lsdException w:name="Medium Grid 2 Accent 6" w:semiHidden="0" w:uiPriority="68" w:unhideWhenUsed="0"/>
+    <w:lsdException w:name="Medium Grid 3 Accent 6" w:semiHidden="0" w:uiPriority="69" w:unhideWhenUsed="0"/>
+    <w:lsdException w:name="Dark List Accent 6" w:semiHidden="0" w:uiPriority="70" w:unhideWhenUsed="0"/>
+    <w:lsdException w:name="Colorful Shading Accent 6" w:semiHidden="0" w:uiPriority="71" w:unhideWhenUsed="0"/>
+    <w:lsdException w:name="Colorful List Accent 6" w:semiHidden="0" w:uiPriority="72" w:unhideWhenUsed="0"/>
+    <w:lsdException w:name="Colorful Grid Accent 6" w:semiHidden="0" w:uiPriority="73" w:unhideWhenUsed="0"/>
+    <w:lsdException w:name="Subtle Emphasis" w:semiHidden="0" w:uiPriority="19" w:unhideWhenUsed="0" w:qFormat="1"/>
+    <w:lsdException w:name="Intense Emphasis" w:semiHidden="0" w:uiPriority="21" w:unhideWhenUsed="0" w:qFormat="1"/>
+    <w:lsdException w:name="Subtle Reference" w:semiHidden="0" w:uiPriority="31" w:unhideWhenUsed="0" w:qFormat="1"/>
+    <w:lsdException w:name="Intense Reference" w:semiHidden="0" w:uiPriority="32" w:unhideWhenUsed="0" w:qFormat="1"/>
+    <w:lsdException w:name="Book Title" w:semiHidden="0" w:uiPriority="33" w:unhideWhenUsed="0" w:qFormat="1"/>
+    <w:lsdException w:name="Bibliography" w:uiPriority="37"/>
+    <w:lsdException w:name="TOC Heading" w:uiPriority="39" w:qFormat="1"/>
   </w:latentStyles>
   <w:style w:type="paragraph" w:default="1" w:styleId="Normal">
     <w:name w:val="Normal"/>
@@ -7157,6 +7072,7 @@
     <w:uiPriority w:val="99"/>
     <w:semiHidden/>
     <w:unhideWhenUsed/>
+    <w:qFormat/>
     <w:tblPr>
       <w:tblInd w:w="0" w:type="dxa"/>
       <w:tblCellMar>

</xml_diff>